<commit_message>
feat(account-detail): update docker-compose configuration and enhance account detail service with entity definition
</commit_message>
<xml_diff>
--- a/Guide.docx
+++ b/Guide.docx
@@ -240,19 +240,7 @@
     </w:p>
     <w:p>
       <w:r>
-        <w:t>$nest g</w:t>
-      </w:r>
-      <w:r>
-        <w:t xml:space="preserve"> controller</w:t>
-      </w:r>
-      <w:r>
-        <w:t xml:space="preserve"> {tên </w:t>
-      </w:r>
-      <w:r>
-        <w:t>controller</w:t>
-      </w:r>
-      <w:r>
-        <w:t>}</w:t>
+        <w:t>$nest g controller {tên controller}</w:t>
       </w:r>
     </w:p>
     <w:p>
@@ -269,6 +257,9 @@
     </w:p>
     <w:p>
       <w:r>
+        <w:rPr>
+          <w:noProof/>
+        </w:rPr>
         <w:lastRenderedPageBreak/>
         <w:drawing>
           <wp:inline distT="0" distB="0" distL="0" distR="0" wp14:anchorId="7DC9175F" wp14:editId="66FEED9D">
@@ -320,22 +311,14 @@
     <w:p/>
     <w:p>
       <w:r>
-        <w:t xml:space="preserve">$nest g </w:t>
-      </w:r>
-      <w:r>
-        <w:t>service</w:t>
-      </w:r>
-      <w:r>
-        <w:t>{</w:t>
-      </w:r>
-      <w:r>
-        <w:t>tên service</w:t>
-      </w:r>
-      <w:r>
-        <w:t>}</w:t>
-      </w:r>
-    </w:p>
-    <w:p/>
+        <w:t>$nest g service{tên service}</w:t>
+      </w:r>
+    </w:p>
+    <w:p>
+      <w:r>
+        <w:t>npm i @nestjs/jwt @nestjs/passport passport passport-jwt passport-local</w:t>
+      </w:r>
+    </w:p>
     <w:sectPr>
       <w:pgSz w:w="12240" w:h="15840"/>
       <w:pgMar w:top="1440" w:right="1440" w:bottom="1440" w:left="1440" w:header="720" w:footer="720" w:gutter="0"/>
@@ -1069,6 +1052,7 @@
   <w:style w:type="character" w:default="1" w:styleId="DefaultParagraphFont">
     <w:name w:val="Default Paragraph Font"/>
     <w:uiPriority w:val="1"/>
+    <w:semiHidden/>
     <w:unhideWhenUsed/>
   </w:style>
   <w:style w:type="table" w:default="1" w:styleId="TableNormal">

</xml_diff>